<commit_message>
Advances on adding database to image pipeline
</commit_message>
<xml_diff>
--- a/NEA word/Testing screen shots.docx
+++ b/NEA word/Testing screen shots.docx
@@ -4,6 +4,9 @@
   <w:body>
     <w:p>
       <w:r>
+        <w:rPr>
+          <w:noProof/>
+        </w:rPr>
         <w:drawing>
           <wp:inline distT="0" distB="0" distL="0" distR="0" wp14:anchorId="2DD32313" wp14:editId="6B42C949">
             <wp:extent cx="5731510" cy="3358515"/>
@@ -29,6 +32,45 @@
                     <a:xfrm>
                       <a:off x="0" y="0"/>
                       <a:ext cx="5731510" cy="3358515"/>
+                    </a:xfrm>
+                    <a:prstGeom prst="rect">
+                      <a:avLst/>
+                    </a:prstGeom>
+                  </pic:spPr>
+                </pic:pic>
+              </a:graphicData>
+            </a:graphic>
+          </wp:inline>
+        </w:drawing>
+      </w:r>
+    </w:p>
+    <w:p>
+      <w:r>
+        <w:drawing>
+          <wp:inline distT="0" distB="0" distL="0" distR="0" wp14:anchorId="4E8AFB55" wp14:editId="44D8DE25">
+            <wp:extent cx="5287113" cy="3029373"/>
+            <wp:effectExtent l="0" t="0" r="8890" b="0"/>
+            <wp:docPr id="1400736328" name="Picture 1" descr="A screen shot of a computer program&#10;&#10;Description automatically generated"/>
+            <wp:cNvGraphicFramePr>
+              <a:graphicFrameLocks xmlns:a="http://schemas.openxmlformats.org/drawingml/2006/main" noChangeAspect="1"/>
+            </wp:cNvGraphicFramePr>
+            <a:graphic xmlns:a="http://schemas.openxmlformats.org/drawingml/2006/main">
+              <a:graphicData uri="http://schemas.openxmlformats.org/drawingml/2006/picture">
+                <pic:pic xmlns:pic="http://schemas.openxmlformats.org/drawingml/2006/picture">
+                  <pic:nvPicPr>
+                    <pic:cNvPr id="1400736328" name="Picture 1" descr="A screen shot of a computer program&#10;&#10;Description automatically generated"/>
+                    <pic:cNvPicPr/>
+                  </pic:nvPicPr>
+                  <pic:blipFill>
+                    <a:blip r:embed="rId5"/>
+                    <a:stretch>
+                      <a:fillRect/>
+                    </a:stretch>
+                  </pic:blipFill>
+                  <pic:spPr>
+                    <a:xfrm>
+                      <a:off x="0" y="0"/>
+                      <a:ext cx="5287113" cy="3029373"/>
                     </a:xfrm>
                     <a:prstGeom prst="rect">
                       <a:avLst/>

</xml_diff>

<commit_message>
Finished annotating most captured images
Added training data to git ignore still have not solved FTP issue
</commit_message>
<xml_diff>
--- a/NEA word/Testing screen shots.docx
+++ b/NEA word/Testing screen shots.docx
@@ -46,6 +46,10 @@
     </w:p>
     <w:p>
       <w:r>
+        <w:rPr>
+          <w:noProof/>
+        </w:rPr>
+        <w:lastRenderedPageBreak/>
         <w:drawing>
           <wp:inline distT="0" distB="0" distL="0" distR="0" wp14:anchorId="4E8AFB55" wp14:editId="44D8DE25">
             <wp:extent cx="5287113" cy="3029373"/>
@@ -84,6 +88,250 @@
       </w:r>
       <w:r>
         <w:tab/>
+      </w:r>
+      <w:r>
+        <w:rPr>
+          <w:noProof/>
+        </w:rPr>
+        <w:drawing>
+          <wp:inline distT="0" distB="0" distL="0" distR="0" wp14:anchorId="5D531D0B" wp14:editId="79D7F1B6">
+            <wp:extent cx="5731510" cy="2822575"/>
+            <wp:effectExtent l="0" t="0" r="2540" b="0"/>
+            <wp:docPr id="1402406482" name="Picture 1" descr="A screenshot of a computer&#10;&#10;Description automatically generated"/>
+            <wp:cNvGraphicFramePr>
+              <a:graphicFrameLocks xmlns:a="http://schemas.openxmlformats.org/drawingml/2006/main" noChangeAspect="1"/>
+            </wp:cNvGraphicFramePr>
+            <a:graphic xmlns:a="http://schemas.openxmlformats.org/drawingml/2006/main">
+              <a:graphicData uri="http://schemas.openxmlformats.org/drawingml/2006/picture">
+                <pic:pic xmlns:pic="http://schemas.openxmlformats.org/drawingml/2006/picture">
+                  <pic:nvPicPr>
+                    <pic:cNvPr id="1402406482" name="Picture 1" descr="A screenshot of a computer&#10;&#10;Description automatically generated"/>
+                    <pic:cNvPicPr/>
+                  </pic:nvPicPr>
+                  <pic:blipFill>
+                    <a:blip r:embed="rId6"/>
+                    <a:stretch>
+                      <a:fillRect/>
+                    </a:stretch>
+                  </pic:blipFill>
+                  <pic:spPr>
+                    <a:xfrm>
+                      <a:off x="0" y="0"/>
+                      <a:ext cx="5731510" cy="2822575"/>
+                    </a:xfrm>
+                    <a:prstGeom prst="rect">
+                      <a:avLst/>
+                    </a:prstGeom>
+                  </pic:spPr>
+                </pic:pic>
+              </a:graphicData>
+            </a:graphic>
+          </wp:inline>
+        </w:drawing>
+      </w:r>
+    </w:p>
+    <w:p>
+      <w:r>
+        <w:t>from picamera2 import Picamera2</w:t>
+      </w:r>
+    </w:p>
+    <w:p>
+      <w:r>
+        <w:t>import time</w:t>
+      </w:r>
+    </w:p>
+    <w:p>
+      <w:r>
+        <w:t>picam=Picamera2()</w:t>
+      </w:r>
+    </w:p>
+    <w:p>
+      <w:r>
+        <w:t>config=picam.create_still_configuration(main={"size": (2592, 1944)})</w:t>
+      </w:r>
+    </w:p>
+    <w:p>
+      <w:r>
+        <w:t>picam.configure(config)</w:t>
+      </w:r>
+    </w:p>
+    <w:p>
+      <w:r>
+        <w:t>picam.options["quality"] = 95</w:t>
+      </w:r>
+    </w:p>
+    <w:p>
+      <w:r>
+        <w:t>picam.start()</w:t>
+      </w:r>
+    </w:p>
+    <w:p>
+      <w:r>
+        <w:t>time.sleep(1)</w:t>
+      </w:r>
+    </w:p>
+    <w:p>
+      <w:r>
+        <w:t>picam.capture_file("test3.png")</w:t>
+      </w:r>
+    </w:p>
+    <w:p>
+      <w:r>
+        <w:rPr>
+          <w:noProof/>
+        </w:rPr>
+        <w:lastRenderedPageBreak/>
+        <w:drawing>
+          <wp:inline distT="0" distB="0" distL="0" distR="0" wp14:anchorId="12AD46E5" wp14:editId="1C8569D4">
+            <wp:extent cx="4239217" cy="8497486"/>
+            <wp:effectExtent l="0" t="0" r="9525" b="0"/>
+            <wp:docPr id="1501596" name="Picture 1" descr="A black rectangle with white text&#10;&#10;Description automatically generated"/>
+            <wp:cNvGraphicFramePr>
+              <a:graphicFrameLocks xmlns:a="http://schemas.openxmlformats.org/drawingml/2006/main" noChangeAspect="1"/>
+            </wp:cNvGraphicFramePr>
+            <a:graphic xmlns:a="http://schemas.openxmlformats.org/drawingml/2006/main">
+              <a:graphicData uri="http://schemas.openxmlformats.org/drawingml/2006/picture">
+                <pic:pic xmlns:pic="http://schemas.openxmlformats.org/drawingml/2006/picture">
+                  <pic:nvPicPr>
+                    <pic:cNvPr id="1501596" name="Picture 1" descr="A black rectangle with white text&#10;&#10;Description automatically generated"/>
+                    <pic:cNvPicPr/>
+                  </pic:nvPicPr>
+                  <pic:blipFill>
+                    <a:blip r:embed="rId7"/>
+                    <a:stretch>
+                      <a:fillRect/>
+                    </a:stretch>
+                  </pic:blipFill>
+                  <pic:spPr>
+                    <a:xfrm>
+                      <a:off x="0" y="0"/>
+                      <a:ext cx="4239217" cy="8497486"/>
+                    </a:xfrm>
+                    <a:prstGeom prst="rect">
+                      <a:avLst/>
+                    </a:prstGeom>
+                  </pic:spPr>
+                </pic:pic>
+              </a:graphicData>
+            </a:graphic>
+          </wp:inline>
+        </w:drawing>
+      </w:r>
+      <w:r>
+        <w:rPr>
+          <w:noProof/>
+        </w:rPr>
+        <w:lastRenderedPageBreak/>
+        <w:drawing>
+          <wp:inline distT="0" distB="0" distL="0" distR="0" wp14:anchorId="58A450E6" wp14:editId="29F2E222">
+            <wp:extent cx="5731510" cy="3599180"/>
+            <wp:effectExtent l="0" t="0" r="2540" b="1270"/>
+            <wp:docPr id="649103292" name="Picture 1" descr="A screenshot of a computer&#10;&#10;Description automatically generated"/>
+            <wp:cNvGraphicFramePr>
+              <a:graphicFrameLocks xmlns:a="http://schemas.openxmlformats.org/drawingml/2006/main" noChangeAspect="1"/>
+            </wp:cNvGraphicFramePr>
+            <a:graphic xmlns:a="http://schemas.openxmlformats.org/drawingml/2006/main">
+              <a:graphicData uri="http://schemas.openxmlformats.org/drawingml/2006/picture">
+                <pic:pic xmlns:pic="http://schemas.openxmlformats.org/drawingml/2006/picture">
+                  <pic:nvPicPr>
+                    <pic:cNvPr id="649103292" name="Picture 1" descr="A screenshot of a computer&#10;&#10;Description automatically generated"/>
+                    <pic:cNvPicPr/>
+                  </pic:nvPicPr>
+                  <pic:blipFill>
+                    <a:blip r:embed="rId8"/>
+                    <a:stretch>
+                      <a:fillRect/>
+                    </a:stretch>
+                  </pic:blipFill>
+                  <pic:spPr>
+                    <a:xfrm>
+                      <a:off x="0" y="0"/>
+                      <a:ext cx="5731510" cy="3599180"/>
+                    </a:xfrm>
+                    <a:prstGeom prst="rect">
+                      <a:avLst/>
+                    </a:prstGeom>
+                  </pic:spPr>
+                </pic:pic>
+              </a:graphicData>
+            </a:graphic>
+          </wp:inline>
+        </w:drawing>
+      </w:r>
+    </w:p>
+    <w:p>
+      <w:r>
+        <w:t>from server_code_splicing import stitch</w:t>
+      </w:r>
+    </w:p>
+    <w:p>
+      <w:r>
+        <w:t>stitcher=stitch()</w:t>
+      </w:r>
+    </w:p>
+    <w:p>
+      <w:r>
+        <w:t>name="17-52-00_2023-12-02"</w:t>
+      </w:r>
+    </w:p>
+    <w:p>
+      <w:r>
+        <w:t>nameL="Recived_images\\"+ name +"L.jpg"</w:t>
+      </w:r>
+    </w:p>
+    <w:p>
+      <w:r>
+        <w:t>nameR="Recived_images\\"+ name +"R.jpg"</w:t>
+      </w:r>
+    </w:p>
+    <w:p>
+      <w:r>
+        <w:t>file_name="Stitched_images\\" + name + ".jpg"</w:t>
+      </w:r>
+    </w:p>
+    <w:p>
+      <w:r>
+        <w:t>stitcher.stitch_and_save(nameL,nameR,file_name)</w:t>
+      </w:r>
+    </w:p>
+    <w:p>
+      <w:r>
+        <w:lastRenderedPageBreak/>
+        <w:drawing>
+          <wp:inline distT="0" distB="0" distL="0" distR="0" wp14:anchorId="0E67277E" wp14:editId="40BF1D4B">
+            <wp:extent cx="5731510" cy="4230370"/>
+            <wp:effectExtent l="0" t="0" r="2540" b="0"/>
+            <wp:docPr id="1146544669" name="Picture 1" descr="A screenshot of a computer&#10;&#10;Description automatically generated"/>
+            <wp:cNvGraphicFramePr>
+              <a:graphicFrameLocks xmlns:a="http://schemas.openxmlformats.org/drawingml/2006/main" noChangeAspect="1"/>
+            </wp:cNvGraphicFramePr>
+            <a:graphic xmlns:a="http://schemas.openxmlformats.org/drawingml/2006/main">
+              <a:graphicData uri="http://schemas.openxmlformats.org/drawingml/2006/picture">
+                <pic:pic xmlns:pic="http://schemas.openxmlformats.org/drawingml/2006/picture">
+                  <pic:nvPicPr>
+                    <pic:cNvPr id="1146544669" name="Picture 1" descr="A screenshot of a computer&#10;&#10;Description automatically generated"/>
+                    <pic:cNvPicPr/>
+                  </pic:nvPicPr>
+                  <pic:blipFill>
+                    <a:blip r:embed="rId9"/>
+                    <a:stretch>
+                      <a:fillRect/>
+                    </a:stretch>
+                  </pic:blipFill>
+                  <pic:spPr>
+                    <a:xfrm>
+                      <a:off x="0" y="0"/>
+                      <a:ext cx="5731510" cy="4230370"/>
+                    </a:xfrm>
+                    <a:prstGeom prst="rect">
+                      <a:avLst/>
+                    </a:prstGeom>
+                  </pic:spPr>
+                </pic:pic>
+              </a:graphicData>
+            </a:graphic>
+          </wp:inline>
+        </w:drawing>
       </w:r>
     </w:p>
     <w:sectPr>

</xml_diff>

<commit_message>
A start on the website
</commit_message>
<xml_diff>
--- a/NEA word/Testing screen shots.docx
+++ b/NEA word/Testing screen shots.docx
@@ -296,6 +296,9 @@
     </w:p>
     <w:p>
       <w:r>
+        <w:rPr>
+          <w:noProof/>
+        </w:rPr>
         <w:lastRenderedPageBreak/>
         <w:drawing>
           <wp:inline distT="0" distB="0" distL="0" distR="0" wp14:anchorId="0E67277E" wp14:editId="40BF1D4B">
@@ -322,6 +325,85 @@
                     <a:xfrm>
                       <a:off x="0" y="0"/>
                       <a:ext cx="5731510" cy="4230370"/>
+                    </a:xfrm>
+                    <a:prstGeom prst="rect">
+                      <a:avLst/>
+                    </a:prstGeom>
+                  </pic:spPr>
+                </pic:pic>
+              </a:graphicData>
+            </a:graphic>
+          </wp:inline>
+        </w:drawing>
+      </w:r>
+    </w:p>
+    <w:p>
+      <w:r>
+        <w:drawing>
+          <wp:inline distT="0" distB="0" distL="0" distR="0" wp14:anchorId="131D0DCA" wp14:editId="6F53AE18">
+            <wp:extent cx="5731510" cy="3435350"/>
+            <wp:effectExtent l="0" t="0" r="2540" b="0"/>
+            <wp:docPr id="462375828" name="Picture 1" descr="A screenshot of a computer&#10;&#10;Description automatically generated"/>
+            <wp:cNvGraphicFramePr>
+              <a:graphicFrameLocks xmlns:a="http://schemas.openxmlformats.org/drawingml/2006/main" noChangeAspect="1"/>
+            </wp:cNvGraphicFramePr>
+            <a:graphic xmlns:a="http://schemas.openxmlformats.org/drawingml/2006/main">
+              <a:graphicData uri="http://schemas.openxmlformats.org/drawingml/2006/picture">
+                <pic:pic xmlns:pic="http://schemas.openxmlformats.org/drawingml/2006/picture">
+                  <pic:nvPicPr>
+                    <pic:cNvPr id="462375828" name="Picture 1" descr="A screenshot of a computer&#10;&#10;Description automatically generated"/>
+                    <pic:cNvPicPr/>
+                  </pic:nvPicPr>
+                  <pic:blipFill>
+                    <a:blip r:embed="rId10"/>
+                    <a:stretch>
+                      <a:fillRect/>
+                    </a:stretch>
+                  </pic:blipFill>
+                  <pic:spPr>
+                    <a:xfrm>
+                      <a:off x="0" y="0"/>
+                      <a:ext cx="5731510" cy="3435350"/>
+                    </a:xfrm>
+                    <a:prstGeom prst="rect">
+                      <a:avLst/>
+                    </a:prstGeom>
+                  </pic:spPr>
+                </pic:pic>
+              </a:graphicData>
+            </a:graphic>
+          </wp:inline>
+        </w:drawing>
+      </w:r>
+    </w:p>
+    <w:p>
+      <w:r>
+        <w:lastRenderedPageBreak/>
+        <w:drawing>
+          <wp:inline distT="0" distB="0" distL="0" distR="0" wp14:anchorId="42E6FACC" wp14:editId="0F049250">
+            <wp:extent cx="5731510" cy="1705610"/>
+            <wp:effectExtent l="0" t="0" r="2540" b="8890"/>
+            <wp:docPr id="184880815" name="Picture 1" descr="A screenshot of a computer&#10;&#10;Description automatically generated"/>
+            <wp:cNvGraphicFramePr>
+              <a:graphicFrameLocks xmlns:a="http://schemas.openxmlformats.org/drawingml/2006/main" noChangeAspect="1"/>
+            </wp:cNvGraphicFramePr>
+            <a:graphic xmlns:a="http://schemas.openxmlformats.org/drawingml/2006/main">
+              <a:graphicData uri="http://schemas.openxmlformats.org/drawingml/2006/picture">
+                <pic:pic xmlns:pic="http://schemas.openxmlformats.org/drawingml/2006/picture">
+                  <pic:nvPicPr>
+                    <pic:cNvPr id="184880815" name="Picture 1" descr="A screenshot of a computer&#10;&#10;Description automatically generated"/>
+                    <pic:cNvPicPr/>
+                  </pic:nvPicPr>
+                  <pic:blipFill>
+                    <a:blip r:embed="rId11"/>
+                    <a:stretch>
+                      <a:fillRect/>
+                    </a:stretch>
+                  </pic:blipFill>
+                  <pic:spPr>
+                    <a:xfrm>
+                      <a:off x="0" y="0"/>
+                      <a:ext cx="5731510" cy="1705610"/>
                     </a:xfrm>
                     <a:prstGeom prst="rect">
                       <a:avLst/>

</xml_diff>